<commit_message>
just added a file
</commit_message>
<xml_diff>
--- a/Sample file .docx
+++ b/Sample file .docx
@@ -12,6 +12,20 @@
       </w:r>
       <w:proofErr w:type="gramEnd"/>
     </w:p>
+    <w:p>
+      <w:r>
+        <w:t xml:space="preserve">Let the learning </w:t>
+      </w:r>
+      <w:proofErr w:type="gramStart"/>
+      <w:r>
+        <w:t>cont</w:t>
+      </w:r>
+      <w:r>
+        <w:t>inue</w:t>
+      </w:r>
+      <w:proofErr w:type="gramEnd"/>
+    </w:p>
+    <w:p/>
     <w:sectPr>
       <w:pgSz w:w="12240" w:h="15840"/>
       <w:pgMar w:top="1440" w:right="1440" w:bottom="1440" w:left="1440" w:header="720" w:footer="720" w:gutter="0"/>

</xml_diff>